<commit_message>
added Billing VMs from Templates Folder
</commit_message>
<xml_diff>
--- a/System Availability.docx
+++ b/System Availability.docx
@@ -69,8 +69,14 @@
           <w:ilvl w:val="2"/>
           <w:numId w:val="2"/>
         </w:numPr>
-      </w:pPr>
-      <w:r>
+        <w:rPr>
+          <w:strike/>
+        </w:rPr>
+      </w:pPr>
+      <w:r>
+        <w:rPr>
+          <w:strike/>
+        </w:rPr>
         <w:t>LOAD</w:t>
       </w:r>
     </w:p>
@@ -80,8 +86,14 @@
           <w:ilvl w:val="2"/>
           <w:numId w:val="2"/>
         </w:numPr>
-      </w:pPr>
-      <w:r>
+        <w:rPr>
+          <w:strike/>
+        </w:rPr>
+      </w:pPr>
+      <w:r>
+        <w:rPr>
+          <w:strike/>
+        </w:rPr>
         <w:t>PROD</w:t>
       </w:r>
     </w:p>
@@ -142,6 +154,56 @@
       <w:r>
         <w:t>Billing</w:t>
       </w:r>
+      <w:r>
+        <w:t xml:space="preserve"> </w:t>
+      </w:r>
+    </w:p>
+    <w:p>
+      <w:pPr>
+        <w:numPr>
+          <w:ilvl w:val="2"/>
+          <w:numId w:val="2"/>
+        </w:numPr>
+      </w:pPr>
+      <w:r>
+        <w:t>Actuarial</w:t>
+      </w:r>
+    </w:p>
+    <w:p>
+      <w:pPr>
+        <w:numPr>
+          <w:ilvl w:val="2"/>
+          <w:numId w:val="2"/>
+        </w:numPr>
+      </w:pPr>
+      <w:r>
+        <w:t>Ratabase</w:t>
+      </w:r>
+      <w:r>
+        <w:t xml:space="preserve"> </w:t>
+      </w:r>
+    </w:p>
+    <w:p>
+      <w:pPr>
+        <w:numPr>
+          <w:ilvl w:val="2"/>
+          <w:numId w:val="2"/>
+        </w:numPr>
+      </w:pPr>
+      <w:r>
+        <w:t>MarketingAutomation</w:t>
+      </w:r>
+    </w:p>
+    <w:p>
+      <w:pPr>
+        <w:numPr>
+          <w:ilvl w:val="2"/>
+          <w:numId w:val="2"/>
+        </w:numPr>
+      </w:pPr>
+      <w:r>
+        <w:t>DocMgmnt</w:t>
+      </w:r>
     </w:p>
     <w:p>
       <w:pPr>
@@ -159,6 +221,64 @@
       <w:r>
         <w:t>Mgmnt</w:t>
       </w:r>
+      <w:r>
+        <w:t xml:space="preserve"> </w:t>
+      </w:r>
+    </w:p>
+    <w:p>
+      <w:pPr>
+        <w:numPr>
+          <w:ilvl w:val="2"/>
+          <w:numId w:val="2"/>
+        </w:numPr>
+      </w:pPr>
+      <w:r>
+        <w:t>Claims</w:t>
+      </w:r>
+    </w:p>
+    <w:p>
+      <w:pPr>
+        <w:numPr>
+          <w:ilvl w:val="2"/>
+          <w:numId w:val="2"/>
+        </w:numPr>
+      </w:pPr>
+      <w:r>
+        <w:t>BI</w:t>
+      </w:r>
+    </w:p>
+    <w:p>
+      <w:pPr>
+        <w:numPr>
+          <w:ilvl w:val="2"/>
+          <w:numId w:val="2"/>
+        </w:numPr>
+      </w:pPr>
+      <w:r>
+        <w:t>Reporting</w:t>
+      </w:r>
+    </w:p>
+    <w:p>
+      <w:pPr>
+        <w:numPr>
+          <w:ilvl w:val="2"/>
+          <w:numId w:val="2"/>
+        </w:numPr>
+      </w:pPr>
+      <w:r>
+        <w:t>FrontEnd</w:t>
+      </w:r>
+    </w:p>
+    <w:p>
+      <w:pPr>
+        <w:numPr>
+          <w:ilvl w:val="2"/>
+          <w:numId w:val="2"/>
+        </w:numPr>
+      </w:pPr>
+      <w:r>
+        <w:t>ESP</w:t>
+      </w:r>
     </w:p>
     <w:p>
       <w:pPr>
@@ -179,106 +299,10 @@
         </w:numPr>
       </w:pPr>
       <w:r>
-        <w:t>DocMgmnt</w:t>
-      </w:r>
-    </w:p>
-    <w:p>
-      <w:pPr>
-        <w:numPr>
-          <w:ilvl w:val="2"/>
-          <w:numId w:val="2"/>
-        </w:numPr>
-      </w:pPr>
-      <w:r>
-        <w:t>Actuarial</w:t>
-      </w:r>
-    </w:p>
-    <w:p>
-      <w:pPr>
-        <w:numPr>
-          <w:ilvl w:val="2"/>
-          <w:numId w:val="2"/>
-        </w:numPr>
-      </w:pPr>
-      <w:r>
         <w:t>Accounting</w:t>
       </w:r>
-    </w:p>
-    <w:p>
-      <w:pPr>
-        <w:numPr>
-          <w:ilvl w:val="2"/>
-          <w:numId w:val="2"/>
-        </w:numPr>
-      </w:pPr>
-      <w:r>
-        <w:t>Ratabase</w:t>
-      </w:r>
-    </w:p>
-    <w:p>
-      <w:pPr>
-        <w:numPr>
-          <w:ilvl w:val="2"/>
-          <w:numId w:val="2"/>
-        </w:numPr>
-      </w:pPr>
-      <w:r>
-        <w:t>MarketingAutomation</w:t>
-      </w:r>
-    </w:p>
-    <w:p>
-      <w:pPr>
-        <w:numPr>
-          <w:ilvl w:val="2"/>
-          <w:numId w:val="2"/>
-        </w:numPr>
-      </w:pPr>
-      <w:r>
-        <w:t>Claims</w:t>
-      </w:r>
-    </w:p>
-    <w:p>
-      <w:pPr>
-        <w:numPr>
-          <w:ilvl w:val="2"/>
-          <w:numId w:val="2"/>
-        </w:numPr>
-      </w:pPr>
-      <w:r>
-        <w:t>BI</w:t>
-      </w:r>
-    </w:p>
-    <w:p>
-      <w:pPr>
-        <w:numPr>
-          <w:ilvl w:val="2"/>
-          <w:numId w:val="2"/>
-        </w:numPr>
-      </w:pPr>
-      <w:r>
-        <w:t>Reporting</w:t>
-      </w:r>
-    </w:p>
-    <w:p>
-      <w:pPr>
-        <w:numPr>
-          <w:ilvl w:val="2"/>
-          <w:numId w:val="2"/>
-        </w:numPr>
-      </w:pPr>
-      <w:r>
-        <w:t>WebFrontEnd</w:t>
-      </w:r>
-    </w:p>
-    <w:p>
-      <w:pPr>
-        <w:numPr>
-          <w:ilvl w:val="2"/>
-          <w:numId w:val="2"/>
-        </w:numPr>
-      </w:pPr>
-      <w:r>
-        <w:t>ESP</w:t>
+      <w:r>
+        <w:t xml:space="preserve"> – add to stysem</w:t>
       </w:r>
     </w:p>
     <w:p>
@@ -736,8 +760,21 @@
         </w:numPr>
       </w:pPr>
       <w:r>
+        <w:t>SQLServer</w:t>
+      </w:r>
+    </w:p>
+    <w:p>
+      <w:pPr>
+        <w:numPr>
+          <w:ilvl w:val="2"/>
+          <w:numId w:val="2"/>
+        </w:numPr>
+      </w:pPr>
+      <w:r>
         <w:t>TimeServer</w:t>
       </w:r>
+      <w:bookmarkStart w:id="0" w:name="_GoBack"/>
+      <w:bookmarkEnd w:id="0"/>
     </w:p>
     <w:p>
       <w:pPr>
@@ -806,19 +843,21 @@
           <w:numId w:val="2"/>
         </w:numPr>
       </w:pPr>
-      <w:r>
-        <w:t>How to handle redundancy?</w:t>
-      </w:r>
-    </w:p>
-    <w:p>
-      <w:pPr>
-        <w:numPr>
-          <w:ilvl w:val="2"/>
-          <w:numId w:val="2"/>
-        </w:numPr>
-      </w:pPr>
-      <w:r>
-        <w:t>We only NEED 1 of 3 connections to the database</w:t>
+    </w:p>
+    <w:p>
+      <w:pPr>
+        <w:ind w:left="1800"/>
+      </w:pPr>
+    </w:p>
+    <w:p>
+      <w:pPr>
+        <w:numPr>
+          <w:ilvl w:val="0"/>
+          <w:numId w:val="2"/>
+        </w:numPr>
+      </w:pPr>
+      <w:r>
+        <w:t>To Do</w:t>
       </w:r>
     </w:p>
     <w:p>
@@ -829,67 +868,7 @@
         </w:numPr>
       </w:pPr>
       <w:r>
-        <w:t>How to show a hard and soft dependency?</w:t>
-      </w:r>
-    </w:p>
-    <w:p>
-      <w:pPr>
-        <w:numPr>
-          <w:ilvl w:val="2"/>
-          <w:numId w:val="2"/>
-        </w:numPr>
-      </w:pPr>
-      <w:r>
-        <w:t>Hard – must have to function</w:t>
-      </w:r>
-    </w:p>
-    <w:p>
-      <w:pPr>
-        <w:numPr>
-          <w:ilvl w:val="3"/>
-          <w:numId w:val="2"/>
-        </w:numPr>
-      </w:pPr>
-      <w:r>
-        <w:t>Example – Ratabase, Billing</w:t>
-      </w:r>
-    </w:p>
-    <w:p>
-      <w:pPr>
-        <w:numPr>
-          <w:ilvl w:val="2"/>
-          <w:numId w:val="2"/>
-        </w:numPr>
-      </w:pPr>
-      <w:r>
-        <w:t>Soft – Can function for a time without</w:t>
-      </w:r>
-    </w:p>
-    <w:p>
-      <w:pPr>
-        <w:numPr>
-          <w:ilvl w:val="3"/>
-          <w:numId w:val="2"/>
-        </w:numPr>
-      </w:pPr>
-      <w:r>
-        <w:t>Example – Lexis/Nexis, Queues</w:t>
-      </w:r>
-    </w:p>
-    <w:p>
-      <w:pPr>
-        <w:ind w:left="1800"/>
-      </w:pPr>
-    </w:p>
-    <w:p>
-      <w:pPr>
-        <w:numPr>
-          <w:ilvl w:val="0"/>
-          <w:numId w:val="2"/>
-        </w:numPr>
-      </w:pPr>
-      <w:r>
-        <w:t>To Do</w:t>
+        <w:t>Graph Gist</w:t>
       </w:r>
     </w:p>
     <w:p>
@@ -900,7 +879,7 @@
         </w:numPr>
       </w:pPr>
       <w:r>
-        <w:t>Graph Gist</w:t>
+        <w:t>Billing</w:t>
       </w:r>
     </w:p>
     <w:p>
@@ -911,18 +890,7 @@
         </w:numPr>
       </w:pPr>
       <w:r>
-        <w:t>Billing</w:t>
-      </w:r>
-    </w:p>
-    <w:p>
-      <w:pPr>
-        <w:numPr>
-          <w:ilvl w:val="1"/>
-          <w:numId w:val="2"/>
-        </w:numPr>
-      </w:pPr>
-      <w:r>
-        <w:t>Add Features</w:t>
+        <w:t>Add Accounting system</w:t>
       </w:r>
     </w:p>
     <w:p>
@@ -1780,8 +1748,6 @@
           <w:numId w:val="2"/>
         </w:numPr>
       </w:pPr>
-      <w:bookmarkStart w:id="0" w:name="_GoBack"/>
-      <w:bookmarkEnd w:id="0"/>
     </w:p>
     <w:p>
       <w:pPr>
@@ -1925,27 +1891,14 @@
       <w:pStyle w:val="Footer"/>
       <w:jc w:val="center"/>
     </w:pPr>
-    <w:r>
-      <w:fldChar w:fldCharType="begin"/>
-    </w:r>
-    <w:r>
-      <w:instrText xml:space="preserve"> FILENAME \p </w:instrText>
-    </w:r>
-    <w:r>
-      <w:fldChar w:fldCharType="separate"/>
-    </w:r>
-    <w:r>
-      <w:rPr>
-        <w:noProof/>
-      </w:rPr>
-      <w:t>C:\Users\tsojmw\Desktop\Architecture\System Availability.docx</w:t>
-    </w:r>
-    <w:r>
-      <w:rPr>
-        <w:noProof/>
-      </w:rPr>
-      <w:fldChar w:fldCharType="end"/>
-    </w:r>
+    <w:fldSimple w:instr=" FILENAME \p ">
+      <w:r>
+        <w:rPr>
+          <w:noProof/>
+        </w:rPr>
+        <w:t>C:\Users\tsojmw\Desktop\Architecture\System Availability.docx</w:t>
+      </w:r>
+    </w:fldSimple>
   </w:p>
   <w:p>
     <w:pPr>
@@ -1955,27 +1908,14 @@
     <w:r>
       <w:t xml:space="preserve">Last Updated </w:t>
     </w:r>
-    <w:r>
-      <w:fldChar w:fldCharType="begin"/>
-    </w:r>
-    <w:r>
-      <w:instrText xml:space="preserve"> SAVEDATE  \* MERGEFORMAT </w:instrText>
-    </w:r>
-    <w:r>
-      <w:fldChar w:fldCharType="separate"/>
-    </w:r>
-    <w:r>
-      <w:rPr>
-        <w:noProof/>
-      </w:rPr>
-      <w:t>9/2/2015 3:30:00 PM</w:t>
-    </w:r>
-    <w:r>
-      <w:rPr>
-        <w:noProof/>
-      </w:rPr>
-      <w:fldChar w:fldCharType="end"/>
-    </w:r>
+    <w:fldSimple w:instr=" SAVEDATE  \* MERGEFORMAT ">
+      <w:r>
+        <w:rPr>
+          <w:noProof/>
+        </w:rPr>
+        <w:t>9/23/2015 10:35:00 AM</w:t>
+      </w:r>
+    </w:fldSimple>
   </w:p>
   <w:p>
     <w:pPr>
@@ -2006,27 +1946,14 @@
     <w:r>
       <w:t xml:space="preserve"> of </w:t>
     </w:r>
-    <w:r>
-      <w:fldChar w:fldCharType="begin"/>
-    </w:r>
-    <w:r>
-      <w:instrText xml:space="preserve"> NUMPAGES </w:instrText>
-    </w:r>
-    <w:r>
-      <w:fldChar w:fldCharType="separate"/>
-    </w:r>
-    <w:r>
-      <w:rPr>
-        <w:noProof/>
-      </w:rPr>
-      <w:t>1</w:t>
-    </w:r>
-    <w:r>
-      <w:rPr>
-        <w:noProof/>
-      </w:rPr>
-      <w:fldChar w:fldCharType="end"/>
-    </w:r>
+    <w:fldSimple w:instr=" NUMPAGES ">
+      <w:r>
+        <w:rPr>
+          <w:noProof/>
+        </w:rPr>
+        <w:t>1</w:t>
+      </w:r>
+    </w:fldSimple>
   </w:p>
 </w:ftr>
 </file>
@@ -3121,7 +3048,7 @@
 </file>
 
 <file path=customXml/itemProps1.xml><?xml version="1.0" encoding="utf-8"?>
-<ds:datastoreItem xmlns:ds="http://schemas.openxmlformats.org/officeDocument/2006/customXml" ds:itemID="{5337A80F-AF86-4EB5-84B1-A819C48886D8}">
+<ds:datastoreItem xmlns:ds="http://schemas.openxmlformats.org/officeDocument/2006/customXml" ds:itemID="{EDB825B3-DF6F-4859-A596-B953EC1CF41A}">
   <ds:schemaRefs>
     <ds:schemaRef ds:uri="http://schemas.openxmlformats.org/officeDocument/2006/bibliography"/>
   </ds:schemaRefs>

</xml_diff>

<commit_message>
commit before label change
</commit_message>
<xml_diff>
--- a/System Availability.docx
+++ b/System Availability.docx
@@ -324,6 +324,28 @@
         </w:numPr>
       </w:pPr>
       <w:r>
+        <w:t>AdobeDBServer</w:t>
+      </w:r>
+    </w:p>
+    <w:p>
+      <w:pPr>
+        <w:numPr>
+          <w:ilvl w:val="2"/>
+          <w:numId w:val="2"/>
+        </w:numPr>
+      </w:pPr>
+      <w:r>
+        <w:t>AdobeServer</w:t>
+      </w:r>
+    </w:p>
+    <w:p>
+      <w:pPr>
+        <w:numPr>
+          <w:ilvl w:val="2"/>
+          <w:numId w:val="2"/>
+        </w:numPr>
+      </w:pPr>
+      <w:r>
         <w:t>AppServer</w:t>
       </w:r>
     </w:p>
@@ -503,6 +525,7 @@
         </w:numPr>
       </w:pPr>
       <w:r>
+        <w:lastRenderedPageBreak/>
         <w:t>DocMgmntServer</w:t>
       </w:r>
     </w:p>
@@ -514,6 +537,17 @@
         </w:numPr>
       </w:pPr>
       <w:r>
+        <w:t>DocRepoServer</w:t>
+      </w:r>
+    </w:p>
+    <w:p>
+      <w:pPr>
+        <w:numPr>
+          <w:ilvl w:val="2"/>
+          <w:numId w:val="2"/>
+        </w:numPr>
+      </w:pPr>
+      <w:r>
         <w:t>Domain</w:t>
       </w:r>
     </w:p>
@@ -525,7 +559,6 @@
         </w:numPr>
       </w:pPr>
       <w:r>
-        <w:lastRenderedPageBreak/>
         <w:t>ElasticDB</w:t>
       </w:r>
     </w:p>
@@ -639,6 +672,17 @@
         </w:numPr>
       </w:pPr>
       <w:r>
+        <w:t>MajescoServer</w:t>
+      </w:r>
+    </w:p>
+    <w:p>
+      <w:pPr>
+        <w:numPr>
+          <w:ilvl w:val="2"/>
+          <w:numId w:val="2"/>
+        </w:numPr>
+      </w:pPr>
+      <w:r>
         <w:t>MongoDB</w:t>
       </w:r>
     </w:p>
@@ -772,6 +816,159 @@
       </w:pPr>
       <w:r>
         <w:t>TimeServer</w:t>
+      </w:r>
+    </w:p>
+    <w:p>
+      <w:pPr>
+        <w:numPr>
+          <w:ilvl w:val="2"/>
+          <w:numId w:val="2"/>
+        </w:numPr>
+      </w:pPr>
+      <w:r>
+        <w:t>VM</w:t>
+      </w:r>
+    </w:p>
+    <w:p>
+      <w:pPr>
+        <w:numPr>
+          <w:ilvl w:val="2"/>
+          <w:numId w:val="2"/>
+        </w:numPr>
+      </w:pPr>
+      <w:r>
+        <w:t>VMCluster</w:t>
+      </w:r>
+    </w:p>
+    <w:p>
+      <w:pPr>
+        <w:numPr>
+          <w:ilvl w:val="2"/>
+          <w:numId w:val="2"/>
+        </w:numPr>
+      </w:pPr>
+      <w:r>
+        <w:t>VagrantServer</w:t>
+      </w:r>
+    </w:p>
+    <w:p>
+      <w:pPr>
+        <w:numPr>
+          <w:ilvl w:val="2"/>
+          <w:numId w:val="2"/>
+        </w:numPr>
+      </w:pPr>
+      <w:r>
+        <w:t>Hardware</w:t>
+      </w:r>
+    </w:p>
+    <w:p>
+      <w:pPr>
+        <w:ind w:left="1800"/>
+      </w:pPr>
+    </w:p>
+    <w:p>
+      <w:pPr>
+        <w:numPr>
+          <w:ilvl w:val="0"/>
+          <w:numId w:val="2"/>
+        </w:numPr>
+      </w:pPr>
+      <w:r>
+        <w:t>Notes</w:t>
+      </w:r>
+    </w:p>
+    <w:p>
+      <w:pPr>
+        <w:numPr>
+          <w:ilvl w:val="1"/>
+          <w:numId w:val="2"/>
+        </w:numPr>
+      </w:pPr>
+      <w:r>
+        <w:t>How to manage Integration and Demo?</w:t>
+      </w:r>
+    </w:p>
+    <w:p>
+      <w:pPr>
+        <w:numPr>
+          <w:ilvl w:val="2"/>
+          <w:numId w:val="2"/>
+        </w:numPr>
+      </w:pPr>
+      <w:r>
+        <w:t>Add a setup step for Int (after each system is setup)</w:t>
+      </w:r>
+    </w:p>
+    <w:p>
+      <w:pPr>
+        <w:numPr>
+          <w:ilvl w:val="1"/>
+          <w:numId w:val="2"/>
+        </w:numPr>
+      </w:pPr>
+      <w:r>
+        <w:t>Add REST endpoints to Features</w:t>
+      </w:r>
+    </w:p>
+    <w:p>
+      <w:pPr>
+        <w:numPr>
+          <w:ilvl w:val="1"/>
+          <w:numId w:val="2"/>
+        </w:numPr>
+      </w:pPr>
+      <w:r>
+        <w:t>How to manage different systems may connect to different environments?</w:t>
+      </w:r>
+    </w:p>
+    <w:p>
+      <w:pPr>
+        <w:ind w:left="1800"/>
+      </w:pPr>
+    </w:p>
+    <w:p>
+      <w:pPr>
+        <w:numPr>
+          <w:ilvl w:val="0"/>
+          <w:numId w:val="2"/>
+        </w:numPr>
+      </w:pPr>
+      <w:r>
+        <w:t>Feature</w:t>
+      </w:r>
+    </w:p>
+    <w:p>
+      <w:pPr>
+        <w:numPr>
+          <w:ilvl w:val="1"/>
+          <w:numId w:val="2"/>
+        </w:numPr>
+      </w:pPr>
+      <w:r>
+        <w:t>Purchase</w:t>
+      </w:r>
+    </w:p>
+    <w:p>
+      <w:pPr>
+        <w:numPr>
+          <w:ilvl w:val="2"/>
+          <w:numId w:val="2"/>
+        </w:numPr>
+      </w:pPr>
+      <w:r>
+        <w:t>What parts of the system are required for purchase?</w:t>
+      </w:r>
+    </w:p>
+    <w:p>
+      <w:pPr>
+        <w:numPr>
+          <w:ilvl w:val="2"/>
+          <w:numId w:val="2"/>
+        </w:numPr>
+      </w:pPr>
+      <w:r>
+        <w:t>How to they connect?</w:t>
       </w:r>
       <w:bookmarkStart w:id="0" w:name="_GoBack"/>
       <w:bookmarkEnd w:id="0"/>
@@ -779,85 +976,34 @@
     <w:p>
       <w:pPr>
         <w:numPr>
-          <w:ilvl w:val="2"/>
-          <w:numId w:val="2"/>
-        </w:numPr>
-      </w:pPr>
-      <w:r>
-        <w:t>VM</w:t>
-      </w:r>
-    </w:p>
-    <w:p>
-      <w:pPr>
-        <w:numPr>
-          <w:ilvl w:val="2"/>
-          <w:numId w:val="2"/>
-        </w:numPr>
-      </w:pPr>
-      <w:r>
-        <w:t>VMCluster</w:t>
-      </w:r>
-    </w:p>
-    <w:p>
-      <w:pPr>
-        <w:numPr>
-          <w:ilvl w:val="2"/>
-          <w:numId w:val="2"/>
-        </w:numPr>
-      </w:pPr>
-      <w:r>
-        <w:t>VagrantServer</w:t>
-      </w:r>
-    </w:p>
-    <w:p>
-      <w:pPr>
-        <w:numPr>
-          <w:ilvl w:val="2"/>
-          <w:numId w:val="2"/>
-        </w:numPr>
-      </w:pPr>
-      <w:r>
-        <w:t>Hardware</w:t>
-      </w:r>
-    </w:p>
-    <w:p>
-      <w:pPr>
-        <w:ind w:left="1800"/>
-      </w:pPr>
-    </w:p>
-    <w:p>
-      <w:pPr>
-        <w:numPr>
           <w:ilvl w:val="0"/>
           <w:numId w:val="2"/>
         </w:numPr>
       </w:pPr>
       <w:r>
-        <w:t>Notes</w:t>
-      </w:r>
-    </w:p>
-    <w:p>
-      <w:pPr>
-        <w:numPr>
-          <w:ilvl w:val="1"/>
-          <w:numId w:val="2"/>
-        </w:numPr>
-      </w:pPr>
-    </w:p>
-    <w:p>
-      <w:pPr>
-        <w:ind w:left="1800"/>
-      </w:pPr>
-    </w:p>
-    <w:p>
-      <w:pPr>
-        <w:numPr>
-          <w:ilvl w:val="0"/>
-          <w:numId w:val="2"/>
-        </w:numPr>
-      </w:pPr>
-      <w:r>
         <w:t>To Do</w:t>
+      </w:r>
+    </w:p>
+    <w:p>
+      <w:pPr>
+        <w:numPr>
+          <w:ilvl w:val="1"/>
+          <w:numId w:val="2"/>
+        </w:numPr>
+      </w:pPr>
+      <w:r>
+        <w:t>Add read of RTG tables to PAS</w:t>
+      </w:r>
+    </w:p>
+    <w:p>
+      <w:pPr>
+        <w:numPr>
+          <w:ilvl w:val="1"/>
+          <w:numId w:val="2"/>
+        </w:numPr>
+      </w:pPr>
+      <w:r>
+        <w:t>Add Ratabase middle layer</w:t>
       </w:r>
     </w:p>
     <w:p>
@@ -1891,14 +2037,27 @@
       <w:pStyle w:val="Footer"/>
       <w:jc w:val="center"/>
     </w:pPr>
-    <w:fldSimple w:instr=" FILENAME \p ">
-      <w:r>
-        <w:rPr>
-          <w:noProof/>
-        </w:rPr>
-        <w:t>C:\Users\tsojmw\Desktop\Architecture\System Availability.docx</w:t>
-      </w:r>
-    </w:fldSimple>
+    <w:r>
+      <w:fldChar w:fldCharType="begin"/>
+    </w:r>
+    <w:r>
+      <w:instrText xml:space="preserve"> FILENAME \p </w:instrText>
+    </w:r>
+    <w:r>
+      <w:fldChar w:fldCharType="separate"/>
+    </w:r>
+    <w:r>
+      <w:rPr>
+        <w:noProof/>
+      </w:rPr>
+      <w:t>C:\Users\tsojmw\Desktop\Architecture\System Availability.docx</w:t>
+    </w:r>
+    <w:r>
+      <w:rPr>
+        <w:noProof/>
+      </w:rPr>
+      <w:fldChar w:fldCharType="end"/>
+    </w:r>
   </w:p>
   <w:p>
     <w:pPr>
@@ -1908,14 +2067,27 @@
     <w:r>
       <w:t xml:space="preserve">Last Updated </w:t>
     </w:r>
-    <w:fldSimple w:instr=" SAVEDATE  \* MERGEFORMAT ">
-      <w:r>
-        <w:rPr>
-          <w:noProof/>
-        </w:rPr>
-        <w:t>9/23/2015 10:35:00 AM</w:t>
-      </w:r>
-    </w:fldSimple>
+    <w:r>
+      <w:fldChar w:fldCharType="begin"/>
+    </w:r>
+    <w:r>
+      <w:instrText xml:space="preserve"> SAVEDATE  \* MERGEFORMAT </w:instrText>
+    </w:r>
+    <w:r>
+      <w:fldChar w:fldCharType="separate"/>
+    </w:r>
+    <w:r>
+      <w:rPr>
+        <w:noProof/>
+      </w:rPr>
+      <w:t>10/22/2015 11:13:00 AM</w:t>
+    </w:r>
+    <w:r>
+      <w:rPr>
+        <w:noProof/>
+      </w:rPr>
+      <w:fldChar w:fldCharType="end"/>
+    </w:r>
   </w:p>
   <w:p>
     <w:pPr>
@@ -1946,14 +2118,27 @@
     <w:r>
       <w:t xml:space="preserve"> of </w:t>
     </w:r>
-    <w:fldSimple w:instr=" NUMPAGES ">
-      <w:r>
-        <w:rPr>
-          <w:noProof/>
-        </w:rPr>
-        <w:t>1</w:t>
-      </w:r>
-    </w:fldSimple>
+    <w:r>
+      <w:fldChar w:fldCharType="begin"/>
+    </w:r>
+    <w:r>
+      <w:instrText xml:space="preserve"> NUMPAGES </w:instrText>
+    </w:r>
+    <w:r>
+      <w:fldChar w:fldCharType="separate"/>
+    </w:r>
+    <w:r>
+      <w:rPr>
+        <w:noProof/>
+      </w:rPr>
+      <w:t>1</w:t>
+    </w:r>
+    <w:r>
+      <w:rPr>
+        <w:noProof/>
+      </w:rPr>
+      <w:fldChar w:fldCharType="end"/>
+    </w:r>
   </w:p>
 </w:ftr>
 </file>
@@ -3048,7 +3233,7 @@
 </file>
 
 <file path=customXml/itemProps1.xml><?xml version="1.0" encoding="utf-8"?>
-<ds:datastoreItem xmlns:ds="http://schemas.openxmlformats.org/officeDocument/2006/customXml" ds:itemID="{EDB825B3-DF6F-4859-A596-B953EC1CF41A}">
+<ds:datastoreItem xmlns:ds="http://schemas.openxmlformats.org/officeDocument/2006/customXml" ds:itemID="{C8B602C8-73AC-453D-B180-CC66C3FA9236}">
   <ds:schemaRefs>
     <ds:schemaRef ds:uri="http://schemas.openxmlformats.org/officeDocument/2006/bibliography"/>
   </ds:schemaRefs>

</xml_diff>